<commit_message>
Updated LC 1 Instructions
</commit_message>
<xml_diff>
--- a/assets/files/LC1Instructions.docx
+++ b/assets/files/LC1Instructions.docx
@@ -27,6 +27,7 @@
     </w:p>
     <w:p>
       <w:pPr>
+        <w:spacing w:line="276" w:lineRule="auto"/>
         <w:rPr>
           <w:rFonts w:ascii="Barlow" w:cs="Barlow" w:eastAsia="Barlow" w:hAnsi="Barlow"/>
           <w:b w:val="1"/>
@@ -49,21 +50,23 @@
     </w:p>
     <w:p>
       <w:pPr>
-        <w:rPr>
-          <w:rFonts w:ascii="Barlow" w:cs="Barlow" w:eastAsia="Barlow" w:hAnsi="Barlow"/>
-          <w:color w:val="264653"/>
-          <w:sz w:val="24"/>
-          <w:szCs w:val="24"/>
-        </w:rPr>
-      </w:pPr>
-      <w:r>
-        <w:rPr>
-          <w:rtl w:val="0"/>
-        </w:rPr>
-      </w:r>
-    </w:p>
-    <w:p>
-      <w:pPr>
+        <w:spacing w:line="276" w:lineRule="auto"/>
+        <w:rPr>
+          <w:rFonts w:ascii="Barlow" w:cs="Barlow" w:eastAsia="Barlow" w:hAnsi="Barlow"/>
+          <w:color w:val="264653"/>
+          <w:sz w:val="24"/>
+          <w:szCs w:val="24"/>
+        </w:rPr>
+      </w:pPr>
+      <w:r>
+        <w:rPr>
+          <w:rtl w:val="0"/>
+        </w:rPr>
+      </w:r>
+    </w:p>
+    <w:p>
+      <w:pPr>
+        <w:spacing w:line="276" w:lineRule="auto"/>
         <w:rPr>
           <w:rFonts w:ascii="Barlow" w:cs="Barlow" w:eastAsia="Barlow" w:hAnsi="Barlow"/>
           <w:b w:val="1"/>
@@ -164,16 +167,17 @@
           <w:szCs w:val="24"/>
           <w:rtl w:val="0"/>
         </w:rPr>
-        <w:t xml:space="preserve">, we challenge you to reflect on the problem of household garbage, and apply the design thinking process to find a creative way to upcycle waste. </w:t>
-      </w:r>
-      <w:r>
-        <w:rPr>
-          <w:rtl w:val="0"/>
-        </w:rPr>
-      </w:r>
-    </w:p>
-    <w:p>
-      <w:pPr>
+        <w:t xml:space="preserve">, we challenge you to reflect on the plastic problem within Canada, and apply the design thinking process to find a creative way to upcycle waste. </w:t>
+      </w:r>
+      <w:r>
+        <w:rPr>
+          <w:rtl w:val="0"/>
+        </w:rPr>
+      </w:r>
+    </w:p>
+    <w:p>
+      <w:pPr>
+        <w:spacing w:line="276" w:lineRule="auto"/>
         <w:rPr>
           <w:rFonts w:ascii="Barlow" w:cs="Barlow" w:eastAsia="Barlow" w:hAnsi="Barlow"/>
           <w:b w:val="1"/>
@@ -190,6 +194,7 @@
     </w:p>
     <w:p>
       <w:pPr>
+        <w:spacing w:line="276" w:lineRule="auto"/>
         <w:rPr>
           <w:rFonts w:ascii="Barlow" w:cs="Barlow" w:eastAsia="Barlow" w:hAnsi="Barlow"/>
           <w:b w:val="1"/>
@@ -212,6 +217,7 @@
     </w:p>
     <w:p>
       <w:pPr>
+        <w:spacing w:line="276" w:lineRule="auto"/>
         <w:rPr>
           <w:rFonts w:ascii="Barlow" w:cs="Barlow" w:eastAsia="Barlow" w:hAnsi="Barlow"/>
           <w:color w:val="264653"/>
@@ -229,7 +235,7 @@
           <wp:anchor allowOverlap="1" behindDoc="0" distB="114300" distT="114300" distL="114300" distR="114300" hidden="0" layoutInCell="1" locked="0" relativeHeight="0" simplePos="0">
             <wp:simplePos x="0" y="0"/>
             <wp:positionH relativeFrom="column">
-              <wp:posOffset>19052</wp:posOffset>
+              <wp:posOffset>19051</wp:posOffset>
             </wp:positionH>
             <wp:positionV relativeFrom="paragraph">
               <wp:posOffset>219837</wp:posOffset>
@@ -237,17 +243,17 @@
             <wp:extent cx="2919413" cy="2189559"/>
             <wp:effectExtent b="50800" l="50800" r="50800" t="50800"/>
             <wp:wrapSquare wrapText="bothSides" distB="114300" distT="114300" distL="114300" distR="114300"/>
-            <wp:docPr id="4" name="image2.png"/>
+            <wp:docPr id="4" name="image1.jpg"/>
             <a:graphic>
               <a:graphicData uri="http://schemas.openxmlformats.org/drawingml/2006/picture">
                 <pic:pic>
                   <pic:nvPicPr>
-                    <pic:cNvPr id="0" name="image2.png"/>
+                    <pic:cNvPr id="0" name="image1.jpg"/>
                     <pic:cNvPicPr preferRelativeResize="0"/>
                   </pic:nvPicPr>
                   <pic:blipFill>
                     <a:blip r:embed="rId8"/>
-                    <a:srcRect b="0" l="0" r="0" t="0"/>
+                    <a:srcRect b="0" l="12478" r="12478" t="0"/>
                     <a:stretch>
                       <a:fillRect/>
                     </a:stretch>
@@ -274,29 +280,32 @@
     </w:p>
     <w:p>
       <w:pPr>
-        <w:rPr>
-          <w:rFonts w:ascii="Barlow" w:cs="Barlow" w:eastAsia="Barlow" w:hAnsi="Barlow"/>
-          <w:color w:val="264653"/>
-          <w:sz w:val="24"/>
-          <w:szCs w:val="24"/>
-        </w:rPr>
-      </w:pPr>
-      <w:r>
-        <w:rPr>
-          <w:rFonts w:ascii="Barlow" w:cs="Barlow" w:eastAsia="Barlow" w:hAnsi="Barlow"/>
-          <w:color w:val="264653"/>
-          <w:sz w:val="24"/>
-          <w:szCs w:val="24"/>
-          <w:rtl w:val="0"/>
-        </w:rPr>
-        <w:t xml:space="preserve">Many cities in Canada have experienced a spike in household waste over the past year.</w:t>
-      </w:r>
-      <w:r>
-        <w:rPr>
-          <w:rFonts w:ascii="Barlow" w:cs="Barlow" w:eastAsia="Barlow" w:hAnsi="Barlow"/>
-          <w:color w:val="264653"/>
-          <w:sz w:val="24"/>
-          <w:szCs w:val="24"/>
+        <w:spacing w:line="276" w:lineRule="auto"/>
+        <w:ind w:left="1080" w:hanging="360"/>
+        <w:rPr>
+          <w:rFonts w:ascii="Barlow" w:cs="Barlow" w:eastAsia="Barlow" w:hAnsi="Barlow"/>
+          <w:color w:val="264653"/>
+        </w:rPr>
+      </w:pPr>
+      <w:r>
+        <w:rPr>
+          <w:rFonts w:ascii="Calibri" w:cs="Calibri" w:eastAsia="Calibri" w:hAnsi="Calibri"/>
+          <w:sz w:val="24"/>
+          <w:szCs w:val="24"/>
+          <w:rtl w:val="0"/>
+        </w:rPr>
+        <w:t xml:space="preserve">Ca</w:t>
+      </w:r>
+      <w:r>
+        <w:rPr>
+          <w:rFonts w:ascii="Barlow" w:cs="Barlow" w:eastAsia="Barlow" w:hAnsi="Barlow"/>
+          <w:rtl w:val="0"/>
+        </w:rPr>
+        <w:t xml:space="preserve">nadians throw away over 3 million tonnes of plastic waste every year. Canada currently recycles just 9% of its plastic waste every year and while the percentage is going up, it’s still extremely low</w:t>
+      </w:r>
+      <w:r>
+        <w:rPr>
+          <w:rFonts w:ascii="Barlow" w:cs="Barlow" w:eastAsia="Barlow" w:hAnsi="Barlow"/>
           <w:vertAlign w:val="superscript"/>
         </w:rPr>
         <w:footnoteReference w:customMarkFollows="0" w:id="0"/>
@@ -304,52 +313,19 @@
       <w:r>
         <w:rPr>
           <w:rFonts w:ascii="Barlow" w:cs="Barlow" w:eastAsia="Barlow" w:hAnsi="Barlow"/>
-          <w:color w:val="264653"/>
-          <w:sz w:val="24"/>
-          <w:szCs w:val="24"/>
-          <w:rtl w:val="0"/>
-        </w:rPr>
-        <w:t xml:space="preserve"> With everyone staying at home due to Covid-19, household waste such as boxes, packaging materials, and kitchen scraps, have drastically increased. Garbage collected from homes increased by as much as </w:t>
-      </w:r>
-      <w:r>
-        <w:rPr>
-          <w:rFonts w:ascii="Barlow" w:cs="Barlow" w:eastAsia="Barlow" w:hAnsi="Barlow"/>
-          <w:b w:val="1"/>
-          <w:color w:val="264653"/>
-          <w:sz w:val="24"/>
-          <w:szCs w:val="24"/>
-          <w:rtl w:val="0"/>
-        </w:rPr>
-        <w:t xml:space="preserve">35% per month</w:t>
-      </w:r>
-      <w:r>
-        <w:rPr>
-          <w:rFonts w:ascii="Barlow" w:cs="Barlow" w:eastAsia="Barlow" w:hAnsi="Barlow"/>
-          <w:color w:val="264653"/>
-          <w:sz w:val="24"/>
-          <w:szCs w:val="24"/>
-          <w:rtl w:val="0"/>
-        </w:rPr>
-        <w:t xml:space="preserve"> compared to the year before! The overproduction of garbage is harmful to our earth, our health, and our safety.</w:t>
-      </w:r>
-      <w:r>
-        <w:rPr>
-          <w:rFonts w:ascii="Barlow" w:cs="Barlow" w:eastAsia="Barlow" w:hAnsi="Barlow"/>
-          <w:color w:val="264653"/>
-          <w:sz w:val="24"/>
-          <w:szCs w:val="24"/>
-          <w:vertAlign w:val="superscript"/>
-        </w:rPr>
-        <w:footnoteReference w:customMarkFollows="0" w:id="1"/>
-      </w:r>
-      <w:r>
-        <w:rPr>
-          <w:rtl w:val="0"/>
-        </w:rPr>
-      </w:r>
-    </w:p>
-    <w:p>
-      <w:pPr>
+          <w:rtl w:val="0"/>
+        </w:rPr>
+        <w:t xml:space="preserve">. The majority of plastic waste in Canada is generated from businesses, organizations, institutions and industry. However, most provincial waste management systems focus only on collection of plastic waste from residential areas. This is a problem as many residents aren’t educated on proper recycling practices</w:t>
+      </w:r>
+      <w:r>
+        <w:rPr>
+          <w:rtl w:val="0"/>
+        </w:rPr>
+      </w:r>
+    </w:p>
+    <w:p>
+      <w:pPr>
+        <w:spacing w:line="276" w:lineRule="auto"/>
         <w:rPr>
           <w:rFonts w:ascii="Barlow" w:cs="Barlow" w:eastAsia="Barlow" w:hAnsi="Barlow"/>
           <w:b w:val="1"/>
@@ -366,6 +342,7 @@
     </w:p>
     <w:p>
       <w:pPr>
+        <w:spacing w:line="276" w:lineRule="auto"/>
         <w:rPr>
           <w:rFonts w:ascii="Barlow" w:cs="Barlow" w:eastAsia="Barlow" w:hAnsi="Barlow"/>
           <w:b w:val="1"/>
@@ -388,6 +365,7 @@
     </w:p>
     <w:p>
       <w:pPr>
+        <w:spacing w:line="276" w:lineRule="auto"/>
         <w:rPr>
           <w:rFonts w:ascii="Barlow" w:cs="Barlow" w:eastAsia="Barlow" w:hAnsi="Barlow"/>
           <w:b w:val="1"/>
@@ -404,6 +382,7 @@
     </w:p>
     <w:p>
       <w:pPr>
+        <w:spacing w:line="276" w:lineRule="auto"/>
         <w:rPr>
           <w:rFonts w:ascii="Barlow" w:cs="Barlow" w:eastAsia="Barlow" w:hAnsi="Barlow"/>
           <w:color w:val="264653"/>
@@ -451,26 +430,28 @@
           <w:szCs w:val="24"/>
           <w:rtl w:val="0"/>
         </w:rPr>
-        <w:t xml:space="preserve">involves creatively transforming garbage or waste into new items that can be used. Out of the items that you may find in a recycling or garbage bin, work to find a solution to upgrade your waste! </w:t>
-      </w:r>
-    </w:p>
-    <w:p>
-      <w:pPr>
-        <w:rPr>
-          <w:rFonts w:ascii="Barlow" w:cs="Barlow" w:eastAsia="Barlow" w:hAnsi="Barlow"/>
-          <w:color w:val="264653"/>
-          <w:sz w:val="24"/>
-          <w:szCs w:val="24"/>
-        </w:rPr>
-      </w:pPr>
-      <w:r>
-        <w:rPr>
-          <w:rtl w:val="0"/>
-        </w:rPr>
-      </w:r>
-    </w:p>
-    <w:p>
-      <w:pPr>
+        <w:t xml:space="preserve">involves creatively transforming plastic or other forms of waste into new items that can be used. Out of the items that you may find in a recycling or garbage bin, work to find a solution to upgrade your waste! </w:t>
+      </w:r>
+    </w:p>
+    <w:p>
+      <w:pPr>
+        <w:spacing w:line="276" w:lineRule="auto"/>
+        <w:rPr>
+          <w:rFonts w:ascii="Barlow" w:cs="Barlow" w:eastAsia="Barlow" w:hAnsi="Barlow"/>
+          <w:color w:val="264653"/>
+          <w:sz w:val="24"/>
+          <w:szCs w:val="24"/>
+        </w:rPr>
+      </w:pPr>
+      <w:r>
+        <w:rPr>
+          <w:rtl w:val="0"/>
+        </w:rPr>
+      </w:r>
+    </w:p>
+    <w:p>
+      <w:pPr>
+        <w:spacing w:line="276" w:lineRule="auto"/>
         <w:rPr>
           <w:rFonts w:ascii="Barlow" w:cs="Barlow" w:eastAsia="Barlow" w:hAnsi="Barlow"/>
           <w:color w:val="264653"/>
@@ -497,32 +478,32 @@
           <w:szCs w:val="24"/>
           <w:rtl w:val="0"/>
         </w:rPr>
-        <w:t xml:space="preserve"> Take this example: a team of high school students in Vancouver, BC, also wanted to tackle this problem. So, in order to reduce the waste of old clothes sitting in their closet, students turned their clothing scraps into scrunchies, and sold them as a business. They named their upcycling business “</w:t>
-      </w:r>
-      <w:r>
-        <w:rPr>
-          <w:rFonts w:ascii="Barlow" w:cs="Barlow" w:eastAsia="Barlow" w:hAnsi="Barlow"/>
-          <w:b w:val="1"/>
-          <w:color w:val="264653"/>
-          <w:sz w:val="24"/>
-          <w:szCs w:val="24"/>
-          <w:rtl w:val="0"/>
-        </w:rPr>
-        <w:t xml:space="preserve">Better Bands</w:t>
-      </w:r>
-      <w:r>
-        <w:rPr>
-          <w:rFonts w:ascii="Barlow" w:cs="Barlow" w:eastAsia="Barlow" w:hAnsi="Barlow"/>
-          <w:color w:val="264653"/>
-          <w:sz w:val="24"/>
-          <w:szCs w:val="24"/>
-          <w:rtl w:val="0"/>
-        </w:rPr>
-        <w:t xml:space="preserve">.” Cool, right?</w:t>
-      </w:r>
-    </w:p>
-    <w:p>
-      <w:pPr>
+        <w:t xml:space="preserve"> Take this example: Two UBC undergrad students noticed how many glass bottles get thrown away and sit in landfills despite it being infinitely recyclable without losing its purity or quality</w:t>
+      </w:r>
+      <w:r>
+        <w:rPr>
+          <w:rFonts w:ascii="Barlow" w:cs="Barlow" w:eastAsia="Barlow" w:hAnsi="Barlow"/>
+          <w:color w:val="264653"/>
+          <w:sz w:val="24"/>
+          <w:szCs w:val="24"/>
+          <w:vertAlign w:val="superscript"/>
+        </w:rPr>
+        <w:footnoteReference w:customMarkFollows="0" w:id="1"/>
+      </w:r>
+      <w:r>
+        <w:rPr>
+          <w:rFonts w:ascii="Barlow" w:cs="Barlow" w:eastAsia="Barlow" w:hAnsi="Barlow"/>
+          <w:color w:val="264653"/>
+          <w:sz w:val="24"/>
+          <w:szCs w:val="24"/>
+          <w:rtl w:val="0"/>
+        </w:rPr>
+        <w:t xml:space="preserve">. This inspired them to start upcycling glass bottles around campus and making them into candles. They have now grown and expanded their product selection to platters, glasses, candles and more. They take someone’s garbage and give it a new home. </w:t>
+      </w:r>
+    </w:p>
+    <w:p>
+      <w:pPr>
+        <w:spacing w:line="276" w:lineRule="auto"/>
         <w:rPr>
           <w:rFonts w:ascii="Barlow" w:cs="Barlow" w:eastAsia="Barlow" w:hAnsi="Barlow"/>
           <w:b w:val="1"/>
@@ -539,6 +520,7 @@
     </w:p>
     <w:p>
       <w:pPr>
+        <w:spacing w:line="276" w:lineRule="auto"/>
         <w:rPr>
           <w:rFonts w:ascii="Barlow" w:cs="Barlow" w:eastAsia="Barlow" w:hAnsi="Barlow"/>
           <w:b w:val="1"/>
@@ -561,51 +543,41 @@
     </w:p>
     <w:p>
       <w:pPr>
-        <w:rPr>
-          <w:rFonts w:ascii="Barlow" w:cs="Barlow" w:eastAsia="Barlow" w:hAnsi="Barlow"/>
-          <w:color w:val="264653"/>
-          <w:sz w:val="24"/>
-          <w:szCs w:val="24"/>
-        </w:rPr>
-      </w:pPr>
-      <w:r>
-        <w:rPr>
-          <w:rtl w:val="0"/>
-        </w:rPr>
-      </w:r>
-    </w:p>
-    <w:p>
-      <w:pPr>
-        <w:rPr>
-          <w:rFonts w:ascii="Barlow" w:cs="Barlow" w:eastAsia="Barlow" w:hAnsi="Barlow"/>
-          <w:color w:val="264653"/>
-          <w:sz w:val="24"/>
-          <w:szCs w:val="24"/>
-        </w:rPr>
-      </w:pPr>
-      <w:r>
-        <w:rPr>
-          <w:rFonts w:ascii="Barlow" w:cs="Barlow" w:eastAsia="Barlow" w:hAnsi="Barlow"/>
-          <w:color w:val="264653"/>
-          <w:sz w:val="24"/>
-          <w:szCs w:val="24"/>
-          <w:rtl w:val="0"/>
-        </w:rPr>
-        <w:t xml:space="preserve">Create a copy of this</w:t>
+        <w:spacing w:line="276" w:lineRule="auto"/>
+        <w:rPr>
+          <w:rFonts w:ascii="Barlow" w:cs="Barlow" w:eastAsia="Barlow" w:hAnsi="Barlow"/>
+          <w:color w:val="264653"/>
+          <w:sz w:val="24"/>
+          <w:szCs w:val="24"/>
+        </w:rPr>
+      </w:pPr>
+      <w:r>
+        <w:rPr>
+          <w:rtl w:val="0"/>
+        </w:rPr>
+      </w:r>
+    </w:p>
+    <w:p>
+      <w:pPr>
+        <w:spacing w:line="276" w:lineRule="auto"/>
+        <w:rPr>
+          <w:rFonts w:ascii="Barlow" w:cs="Barlow" w:eastAsia="Barlow" w:hAnsi="Barlow"/>
+          <w:color w:val="264653"/>
+          <w:sz w:val="24"/>
+          <w:szCs w:val="24"/>
+        </w:rPr>
+      </w:pPr>
+      <w:r>
+        <w:rPr>
+          <w:rFonts w:ascii="Barlow" w:cs="Barlow" w:eastAsia="Barlow" w:hAnsi="Barlow"/>
+          <w:color w:val="264653"/>
+          <w:sz w:val="24"/>
+          <w:szCs w:val="24"/>
+          <w:rtl w:val="0"/>
+        </w:rPr>
+        <w:t xml:space="preserve">Create a copy of this </w:t>
       </w:r>
       <w:hyperlink r:id="rId9">
-        <w:r>
-          <w:rPr>
-            <w:rFonts w:ascii="Barlow" w:cs="Barlow" w:eastAsia="Barlow" w:hAnsi="Barlow"/>
-            <w:color w:val="264653"/>
-            <w:sz w:val="24"/>
-            <w:szCs w:val="24"/>
-            <w:rtl w:val="0"/>
-          </w:rPr>
-          <w:t xml:space="preserve"> </w:t>
-        </w:r>
-      </w:hyperlink>
-      <w:hyperlink r:id="rId10">
         <w:r>
           <w:rPr>
             <w:rFonts w:ascii="Barlow" w:cs="Barlow" w:eastAsia="Barlow" w:hAnsi="Barlow"/>
@@ -648,31 +620,28 @@
           <w:szCs w:val="24"/>
           <w:rtl w:val="0"/>
         </w:rPr>
-        <w:t xml:space="preserve"> to develop your idea to upcycle household waste. Then, write a short, persuasive paragraph (4-5 sentences)  explaining why your solution is awesome and why people should buy it!</w:t>
-      </w:r>
-      <w:r>
-        <w:rPr>
-          <w:rtl w:val="0"/>
-        </w:rPr>
-      </w:r>
-    </w:p>
-    <w:p>
-      <w:pPr>
-        <w:rPr>
-          <w:rFonts w:ascii="Barlow" w:cs="Barlow" w:eastAsia="Barlow" w:hAnsi="Barlow"/>
-          <w:color w:val="264653"/>
-          <w:sz w:val="24"/>
-          <w:szCs w:val="24"/>
-        </w:rPr>
-      </w:pPr>
-      <w:r>
-        <w:rPr>
-          <w:rtl w:val="0"/>
-        </w:rPr>
-      </w:r>
-    </w:p>
-    <w:p>
-      <w:pPr>
+        <w:t xml:space="preserve"> to develop your idea to upcycle household waste. Then, write a short, persuasive paragraph (4-5 sentences)  explaining why your solution is awesome and why people should buy it! </w:t>
+      </w:r>
+    </w:p>
+    <w:p>
+      <w:pPr>
+        <w:spacing w:line="276" w:lineRule="auto"/>
+        <w:rPr>
+          <w:rFonts w:ascii="Barlow" w:cs="Barlow" w:eastAsia="Barlow" w:hAnsi="Barlow"/>
+          <w:color w:val="264653"/>
+          <w:sz w:val="24"/>
+          <w:szCs w:val="24"/>
+        </w:rPr>
+      </w:pPr>
+      <w:r>
+        <w:rPr>
+          <w:rtl w:val="0"/>
+        </w:rPr>
+      </w:r>
+    </w:p>
+    <w:p>
+      <w:pPr>
+        <w:spacing w:line="276" w:lineRule="auto"/>
         <w:rPr>
           <w:rFonts w:ascii="Barlow" w:cs="Barlow" w:eastAsia="Barlow" w:hAnsi="Barlow"/>
           <w:color w:val="264653"/>
@@ -691,7 +660,7 @@
           <wp:inline distB="114300" distT="114300" distL="114300" distR="114300">
             <wp:extent cx="3730270" cy="2094187"/>
             <wp:effectExtent b="50800" l="50800" r="50800" t="50800"/>
-            <wp:docPr id="6" name="image3.png"/>
+            <wp:docPr id="5" name="image3.png"/>
             <a:graphic>
               <a:graphicData uri="http://schemas.openxmlformats.org/drawingml/2006/picture">
                 <pic:pic>
@@ -700,8 +669,8 @@
                     <pic:cNvPicPr preferRelativeResize="0"/>
                   </pic:nvPicPr>
                   <pic:blipFill>
-                    <a:blip r:embed="rId11"/>
-                    <a:srcRect b="18865" l="0" r="0" t="24835"/>
+                    <a:blip r:embed="rId10"/>
+                    <a:srcRect b="18865" l="0" r="0" t="24836"/>
                     <a:stretch>
                       <a:fillRect/>
                     </a:stretch>
@@ -733,21 +702,23 @@
     </w:p>
     <w:p>
       <w:pPr>
-        <w:rPr>
-          <w:rFonts w:ascii="Barlow" w:cs="Barlow" w:eastAsia="Barlow" w:hAnsi="Barlow"/>
-          <w:color w:val="264653"/>
-          <w:sz w:val="24"/>
-          <w:szCs w:val="24"/>
-        </w:rPr>
-      </w:pPr>
-      <w:r>
-        <w:rPr>
-          <w:rtl w:val="0"/>
-        </w:rPr>
-      </w:r>
-    </w:p>
-    <w:p>
-      <w:pPr>
+        <w:spacing w:line="276" w:lineRule="auto"/>
+        <w:rPr>
+          <w:rFonts w:ascii="Barlow" w:cs="Barlow" w:eastAsia="Barlow" w:hAnsi="Barlow"/>
+          <w:color w:val="264653"/>
+          <w:sz w:val="24"/>
+          <w:szCs w:val="24"/>
+        </w:rPr>
+      </w:pPr>
+      <w:r>
+        <w:rPr>
+          <w:rtl w:val="0"/>
+        </w:rPr>
+      </w:r>
+    </w:p>
+    <w:p>
+      <w:pPr>
+        <w:spacing w:line="276" w:lineRule="auto"/>
         <w:rPr>
           <w:rFonts w:ascii="Barlow" w:cs="Barlow" w:eastAsia="Barlow" w:hAnsi="Barlow"/>
           <w:color w:val="264653"/>
@@ -772,6 +743,7 @@
           <w:ilvl w:val="0"/>
           <w:numId w:val="1"/>
         </w:numPr>
+        <w:spacing w:line="276" w:lineRule="auto"/>
         <w:ind w:left="720" w:hanging="360"/>
         <w:rPr>
           <w:rFonts w:ascii="Barlow" w:cs="Barlow" w:eastAsia="Barlow" w:hAnsi="Barlow"/>
@@ -797,6 +769,7 @@
           <w:ilvl w:val="0"/>
           <w:numId w:val="1"/>
         </w:numPr>
+        <w:spacing w:line="276" w:lineRule="auto"/>
         <w:ind w:left="720" w:hanging="360"/>
         <w:rPr>
           <w:rFonts w:ascii="Barlow" w:cs="Barlow" w:eastAsia="Barlow" w:hAnsi="Barlow"/>
@@ -822,6 +795,7 @@
           <w:ilvl w:val="0"/>
           <w:numId w:val="1"/>
         </w:numPr>
+        <w:spacing w:line="276" w:lineRule="auto"/>
         <w:ind w:left="720" w:hanging="360"/>
         <w:rPr>
           <w:rFonts w:ascii="Barlow" w:cs="Barlow" w:eastAsia="Barlow" w:hAnsi="Barlow"/>
@@ -847,6 +821,7 @@
           <w:ilvl w:val="0"/>
           <w:numId w:val="1"/>
         </w:numPr>
+        <w:spacing w:line="276" w:lineRule="auto"/>
         <w:ind w:left="720" w:hanging="360"/>
         <w:rPr>
           <w:rFonts w:ascii="Barlow" w:cs="Barlow" w:eastAsia="Barlow" w:hAnsi="Barlow"/>
@@ -868,21 +843,23 @@
     </w:p>
     <w:p>
       <w:pPr>
-        <w:rPr>
-          <w:rFonts w:ascii="Barlow" w:cs="Barlow" w:eastAsia="Barlow" w:hAnsi="Barlow"/>
-          <w:color w:val="264653"/>
-          <w:sz w:val="24"/>
-          <w:szCs w:val="24"/>
-        </w:rPr>
-      </w:pPr>
-      <w:r>
-        <w:rPr>
-          <w:rtl w:val="0"/>
-        </w:rPr>
-      </w:r>
-    </w:p>
-    <w:p>
-      <w:pPr>
+        <w:spacing w:line="276" w:lineRule="auto"/>
+        <w:rPr>
+          <w:rFonts w:ascii="Barlow" w:cs="Barlow" w:eastAsia="Barlow" w:hAnsi="Barlow"/>
+          <w:color w:val="264653"/>
+          <w:sz w:val="24"/>
+          <w:szCs w:val="24"/>
+        </w:rPr>
+      </w:pPr>
+      <w:r>
+        <w:rPr>
+          <w:rtl w:val="0"/>
+        </w:rPr>
+      </w:r>
+    </w:p>
+    <w:p>
+      <w:pPr>
+        <w:spacing w:line="276" w:lineRule="auto"/>
         <w:rPr>
           <w:rFonts w:ascii="Barlow" w:cs="Barlow" w:eastAsia="Barlow" w:hAnsi="Barlow"/>
           <w:b w:val="1"/>
@@ -893,11 +870,62 @@
       </w:pPr>
       <w:r>
         <w:rPr>
+          <w:rtl w:val="0"/>
+        </w:rPr>
+      </w:r>
+    </w:p>
+    <w:p>
+      <w:pPr>
+        <w:spacing w:line="276" w:lineRule="auto"/>
+        <w:rPr>
           <w:rFonts w:ascii="Barlow" w:cs="Barlow" w:eastAsia="Barlow" w:hAnsi="Barlow"/>
           <w:b w:val="1"/>
           <w:color w:val="2a9d8f"/>
           <w:sz w:val="28"/>
           <w:szCs w:val="28"/>
+        </w:rPr>
+      </w:pPr>
+      <w:r>
+        <w:rPr>
+          <w:rtl w:val="0"/>
+        </w:rPr>
+      </w:r>
+    </w:p>
+    <w:p>
+      <w:pPr>
+        <w:spacing w:line="276" w:lineRule="auto"/>
+        <w:rPr>
+          <w:rFonts w:ascii="Barlow" w:cs="Barlow" w:eastAsia="Barlow" w:hAnsi="Barlow"/>
+          <w:b w:val="1"/>
+          <w:color w:val="2a9d8f"/>
+          <w:sz w:val="28"/>
+          <w:szCs w:val="28"/>
+        </w:rPr>
+      </w:pPr>
+      <w:r>
+        <w:rPr>
+          <w:rtl w:val="0"/>
+        </w:rPr>
+      </w:r>
+    </w:p>
+    <w:p>
+      <w:pPr>
+        <w:spacing w:line="276" w:lineRule="auto"/>
+        <w:rPr>
+          <w:rFonts w:ascii="Barlow" w:cs="Barlow" w:eastAsia="Barlow" w:hAnsi="Barlow"/>
+          <w:b w:val="1"/>
+          <w:color w:val="2a9d8f"/>
+          <w:sz w:val="28"/>
+          <w:szCs w:val="28"/>
+        </w:rPr>
+      </w:pPr>
+      <w:r>
+        <w:rPr>
+          <w:rFonts w:ascii="Barlow" w:cs="Barlow" w:eastAsia="Barlow" w:hAnsi="Barlow"/>
+          <w:b w:val="1"/>
+          <w:color w:val="2a9d8f"/>
+          <w:sz w:val="28"/>
+          <w:szCs w:val="28"/>
           <w:rtl w:val="0"/>
         </w:rPr>
         <w:t xml:space="preserve">Learning Challenge Submission</w:t>
@@ -905,21 +933,7 @@
     </w:p>
     <w:p>
       <w:pPr>
-        <w:rPr>
-          <w:rFonts w:ascii="Barlow" w:cs="Barlow" w:eastAsia="Barlow" w:hAnsi="Barlow"/>
-          <w:color w:val="264653"/>
-          <w:sz w:val="24"/>
-          <w:szCs w:val="24"/>
-        </w:rPr>
-      </w:pPr>
-      <w:r>
-        <w:rPr>
-          <w:rtl w:val="0"/>
-        </w:rPr>
-      </w:r>
-    </w:p>
-    <w:p>
-      <w:pPr>
+        <w:spacing w:line="276" w:lineRule="auto"/>
         <w:rPr>
           <w:rFonts w:ascii="Barlow" w:cs="Barlow" w:eastAsia="Barlow" w:hAnsi="Barlow"/>
           <w:b w:val="1"/>
@@ -937,32 +951,20 @@
           <w:szCs w:val="24"/>
           <w:rtl w:val="0"/>
         </w:rPr>
-        <w:t xml:space="preserve">Once you have completed your project, please submit the file to your teacher with the following file naming convention: “Your Name_Teacher’s Name_October LC” Then, fill out this</w:t>
-      </w:r>
-      <w:hyperlink r:id="rId12">
-        <w:r>
-          <w:rPr>
-            <w:rFonts w:ascii="Barlow" w:cs="Barlow" w:eastAsia="Barlow" w:hAnsi="Barlow"/>
-            <w:color w:val="264653"/>
-            <w:sz w:val="24"/>
-            <w:szCs w:val="24"/>
-            <w:rtl w:val="0"/>
-          </w:rPr>
-          <w:t xml:space="preserve"> </w:t>
-        </w:r>
-      </w:hyperlink>
-      <w:hyperlink r:id="rId13">
+        <w:t xml:space="preserve">Once you have completed your project, please submit it to the Enspire Team using this </w:t>
+      </w:r>
+      <w:hyperlink r:id="rId11">
         <w:r>
           <w:rPr>
             <w:rFonts w:ascii="Barlow" w:cs="Barlow" w:eastAsia="Barlow" w:hAnsi="Barlow"/>
             <w:b w:val="1"/>
-            <w:color w:val="0000ff"/>
+            <w:color w:val="1155cc"/>
             <w:sz w:val="24"/>
             <w:szCs w:val="24"/>
             <w:u w:val="single"/>
             <w:rtl w:val="0"/>
           </w:rPr>
-          <w:t xml:space="preserve">Microsoft Form</w:t>
+          <w:t xml:space="preserve">Google Form</w:t>
         </w:r>
       </w:hyperlink>
       <w:r>
@@ -973,7 +975,7 @@
           <w:szCs w:val="24"/>
           <w:rtl w:val="0"/>
         </w:rPr>
-        <w:t xml:space="preserve"> to ensure you have submitted and to provide your feedback. </w:t>
+        <w:t xml:space="preserve">. </w:t>
       </w:r>
       <w:r>
         <w:rPr>
@@ -1001,25 +1003,14 @@
     </w:p>
     <w:p>
       <w:pPr>
-        <w:rPr>
-          <w:rFonts w:ascii="Barlow" w:cs="Barlow" w:eastAsia="Barlow" w:hAnsi="Barlow"/>
-          <w:color w:val="264653"/>
-          <w:sz w:val="24"/>
-          <w:szCs w:val="24"/>
-        </w:rPr>
-      </w:pPr>
-      <w:r>
-        <w:rPr>
-          <w:rFonts w:ascii="Barlow" w:cs="Barlow" w:eastAsia="Barlow" w:hAnsi="Barlow"/>
-          <w:b w:val="1"/>
-          <w:i w:val="1"/>
-          <w:color w:val="264653"/>
-          <w:sz w:val="24"/>
-          <w:szCs w:val="24"/>
-          <w:rtl w:val="0"/>
-        </w:rPr>
-        <w:br w:type="textWrapping"/>
-      </w:r>
+        <w:spacing w:line="276" w:lineRule="auto"/>
+        <w:rPr>
+          <w:rFonts w:ascii="Barlow" w:cs="Barlow" w:eastAsia="Barlow" w:hAnsi="Barlow"/>
+          <w:color w:val="264653"/>
+          <w:sz w:val="24"/>
+          <w:szCs w:val="24"/>
+        </w:rPr>
+      </w:pPr>
       <w:r>
         <w:rPr>
           <w:rFonts w:ascii="Barlow" w:cs="Barlow" w:eastAsia="Barlow" w:hAnsi="Barlow"/>
@@ -1070,7 +1061,55 @@
           <w:szCs w:val="24"/>
           <w:rtl w:val="0"/>
         </w:rPr>
-        <w:t xml:space="preserve"> within a few weeks!</w:t>
+        <w:t xml:space="preserve"> within a few weeks! </w:t>
+      </w:r>
+    </w:p>
+    <w:p>
+      <w:pPr>
+        <w:spacing w:line="276" w:lineRule="auto"/>
+        <w:rPr>
+          <w:rFonts w:ascii="Barlow" w:cs="Barlow" w:eastAsia="Barlow" w:hAnsi="Barlow"/>
+          <w:color w:val="264653"/>
+          <w:sz w:val="24"/>
+          <w:szCs w:val="24"/>
+        </w:rPr>
+      </w:pPr>
+      <w:r>
+        <w:rPr>
+          <w:rtl w:val="0"/>
+        </w:rPr>
+      </w:r>
+    </w:p>
+    <w:p>
+      <w:pPr>
+        <w:spacing w:line="276" w:lineRule="auto"/>
+        <w:rPr>
+          <w:rFonts w:ascii="Calibri" w:cs="Calibri" w:eastAsia="Calibri" w:hAnsi="Calibri"/>
+          <w:color w:val="264653"/>
+          <w:sz w:val="24"/>
+          <w:szCs w:val="24"/>
+        </w:rPr>
+      </w:pPr>
+      <w:r>
+        <w:rPr>
+          <w:rtl w:val="0"/>
+        </w:rPr>
+      </w:r>
+    </w:p>
+    <w:p>
+      <w:pPr>
+        <w:rPr>
+          <w:rFonts w:ascii="Barlow" w:cs="Barlow" w:eastAsia="Barlow" w:hAnsi="Barlow"/>
+          <w:b w:val="1"/>
+          <w:color w:val="264653"/>
+          <w:sz w:val="32"/>
+          <w:szCs w:val="32"/>
+        </w:rPr>
+      </w:pPr>
+      <w:r>
+        <w:rPr>
+          <w:rtl w:val="0"/>
+        </w:rPr>
       </w:r>
     </w:p>
     <w:p>
@@ -1089,8 +1128,8 @@
       </w:r>
     </w:p>
     <w:sectPr>
-      <w:headerReference r:id="rId14" w:type="default"/>
-      <w:footerReference r:id="rId15" w:type="default"/>
+      <w:headerReference r:id="rId12" w:type="default"/>
+      <w:footerReference r:id="rId13" w:type="default"/>
       <w:pgSz w:h="15840" w:w="12240" w:orient="portrait"/>
       <w:pgMar w:bottom="1440" w:top="1440" w:left="1440" w:right="1440" w:header="720" w:footer="720"/>
       <w:pgNumType w:start="1"/>
@@ -1121,8 +1160,8 @@
       <w:pPr>
         <w:spacing w:line="240" w:lineRule="auto"/>
         <w:rPr>
-          <w:sz w:val="16"/>
-          <w:szCs w:val="16"/>
+          <w:sz w:val="20"/>
+          <w:szCs w:val="20"/>
         </w:rPr>
       </w:pPr>
       <w:r>
@@ -1131,80 +1170,92 @@
           <w:vertAlign w:val="superscript"/>
         </w:rPr>
         <w:footnoteRef/>
-      </w:r>
-      <w:r>
-        <w:rPr>
-          <w:sz w:val="16"/>
-          <w:szCs w:val="16"/>
-          <w:rtl w:val="0"/>
-        </w:rPr>
-        <w:t xml:space="preserve"> Information Source: </w:t>
       </w:r>
       <w:hyperlink r:id="rId1">
         <w:r>
           <w:rPr>
+            <w:rFonts w:ascii="Barlow" w:cs="Barlow" w:eastAsia="Barlow" w:hAnsi="Barlow"/>
+            <w:color w:val="0563c1"/>
+            <w:sz w:val="16"/>
+            <w:szCs w:val="16"/>
+            <w:u w:val="single"/>
+            <w:rtl w:val="0"/>
+          </w:rPr>
+          <w:t xml:space="preserve">https://www.canada.ca/en/environment-climate-change/services/managing-reducing-waste/reduce-plastic-waste.html</w:t>
+        </w:r>
+      </w:hyperlink>
+      <w:r>
+        <w:rPr>
+          <w:rtl w:val="0"/>
+        </w:rPr>
+      </w:r>
+    </w:p>
+  </w:footnote>
+  <w:footnote w:id="1">
+    <w:p>
+      <w:pPr>
+        <w:spacing w:line="276" w:lineRule="auto"/>
+        <w:rPr>
+          <w:rFonts w:ascii="Barlow" w:cs="Barlow" w:eastAsia="Barlow" w:hAnsi="Barlow"/>
+          <w:color w:val="264653"/>
+          <w:sz w:val="16"/>
+          <w:szCs w:val="16"/>
+        </w:rPr>
+      </w:pPr>
+      <w:r>
+        <w:rPr>
+          <w:rStyle w:val="FootnoteReference"/>
+          <w:vertAlign w:val="superscript"/>
+        </w:rPr>
+        <w:footnoteRef/>
+      </w:r>
+      <w:hyperlink r:id="rId2">
+        <w:r>
+          <w:rPr>
+            <w:rFonts w:ascii="Barlow" w:cs="Barlow" w:eastAsia="Barlow" w:hAnsi="Barlow"/>
             <w:color w:val="1155cc"/>
             <w:sz w:val="16"/>
             <w:szCs w:val="16"/>
             <w:u w:val="single"/>
             <w:rtl w:val="0"/>
           </w:rPr>
-          <w:t xml:space="preserve">https://www.cbc.ca/radio/costofliving/household-waste-boom-covid-1.5728420</w:t>
+          <w:t xml:space="preserve">https://www.gpi.org/glass-recycling-facts#:~:text=Glass%20Facts-,Glass%20is%20100%25%20recyclable%20and%20can%20be%20recycled%20endlessly%20without,for%20furnace%2Dready%20recycled%20glass</w:t>
         </w:r>
       </w:hyperlink>
       <w:r>
         <w:rPr>
+          <w:rFonts w:ascii="Barlow" w:cs="Barlow" w:eastAsia="Barlow" w:hAnsi="Barlow"/>
+          <w:color w:val="264653"/>
           <w:sz w:val="16"/>
           <w:szCs w:val="16"/>
           <w:rtl w:val="0"/>
         </w:rPr>
-        <w:t xml:space="preserve"> </w:t>
-      </w:r>
-    </w:p>
-  </w:footnote>
-  <w:footnote w:id="1">
+        <w:t xml:space="preserve">.</w:t>
+      </w:r>
+    </w:p>
     <w:p>
       <w:pPr>
         <w:spacing w:line="240" w:lineRule="auto"/>
-        <w:rPr>
-          <w:sz w:val="16"/>
-          <w:szCs w:val="16"/>
-        </w:rPr>
-      </w:pPr>
-      <w:r>
-        <w:rPr>
-          <w:rStyle w:val="FootnoteReference"/>
-          <w:vertAlign w:val="superscript"/>
-        </w:rPr>
-        <w:footnoteRef/>
-      </w:r>
-      <w:r>
-        <w:rPr>
-          <w:sz w:val="16"/>
-          <w:szCs w:val="16"/>
-          <w:rtl w:val="0"/>
-        </w:rPr>
-        <w:t xml:space="preserve"> Information Source: </w:t>
-      </w:r>
-      <w:hyperlink r:id="rId2">
-        <w:r>
-          <w:rPr>
-            <w:color w:val="1155cc"/>
-            <w:sz w:val="16"/>
-            <w:szCs w:val="16"/>
-            <w:u w:val="single"/>
-            <w:rtl w:val="0"/>
-          </w:rPr>
-          <w:t xml:space="preserve">https://www.latimes.com/world/global-development/la-fg-global-trash-20160422-20160421-snap-htmlstory.html</w:t>
-        </w:r>
-      </w:hyperlink>
-      <w:r>
-        <w:rPr>
-          <w:sz w:val="16"/>
-          <w:szCs w:val="16"/>
-          <w:rtl w:val="0"/>
-        </w:rPr>
-        <w:t xml:space="preserve"> </w:t>
+        <w:rPr/>
+      </w:pPr>
+      <w:r>
+        <w:rPr>
+          <w:rtl w:val="0"/>
+        </w:rPr>
+      </w:r>
+    </w:p>
+    <w:p>
+      <w:pPr>
+        <w:spacing w:line="240" w:lineRule="auto"/>
+        <w:rPr>
+          <w:sz w:val="20"/>
+          <w:szCs w:val="20"/>
+        </w:rPr>
+      </w:pPr>
+      <w:r>
+        <w:rPr>
+          <w:rtl w:val="0"/>
+        </w:rPr>
       </w:r>
     </w:p>
   </w:footnote>
@@ -1224,12 +1275,12 @@
         <wp:inline distB="114300" distT="114300" distL="114300" distR="114300">
           <wp:extent cx="1595438" cy="595313"/>
           <wp:effectExtent b="0" l="0" r="0" t="0"/>
-          <wp:docPr id="5" name="image1.png"/>
+          <wp:docPr id="6" name="image2.png"/>
           <a:graphic>
             <a:graphicData uri="http://schemas.openxmlformats.org/drawingml/2006/picture">
               <pic:pic>
                 <pic:nvPicPr>
-                  <pic:cNvPr id="0" name="image1.png"/>
+                  <pic:cNvPr id="0" name="image2.png"/>
                   <pic:cNvPicPr preferRelativeResize="0"/>
                 </pic:nvPicPr>
                 <pic:blipFill>

</xml_diff>